<commit_message>
upload start of h12ex
</commit_message>
<xml_diff>
--- a/Week122ndOdeSimulationEnergy/HW12/CDS251HW12Report.docx
+++ b/Week122ndOdeSimulationEnergy/HW12/CDS251HW12Report.docx
@@ -23,43 +23,47 @@
           <w:i/>
           <w:iCs/>
         </w:rPr>
-        <w:t xml:space="preserve">: Plot all the solutions on one graph. (After each initial condition, rename your output file so you save all the data for plotting or, have a character variable for a file name and ask the user for an output file name.) Implement Runge </w:t>
-      </w:r>
-      <w:proofErr w:type="spellStart"/>
-      <w:r>
-        <w:rPr>
-          <w:i/>
-          <w:iCs/>
-        </w:rPr>
-        <w:t>Kutta</w:t>
-      </w:r>
-      <w:proofErr w:type="spellEnd"/>
-      <w:r>
-        <w:rPr>
-          <w:i/>
-          <w:iCs/>
-        </w:rPr>
-        <w:t xml:space="preserve"> Method</w:t>
-      </w:r>
-    </w:p>
-    <w:p>
-      <w:pPr>
-        <w:rPr>
-          <w:i/>
-          <w:iCs/>
-        </w:rPr>
-      </w:pPr>
-      <w:r>
-        <w:rPr>
-          <w:i/>
-          <w:iCs/>
+        <w:t xml:space="preserve">: </w:t>
+      </w:r>
+      <w:r>
+        <w:rPr>
+          <w:i/>
+          <w:iCs/>
+        </w:rPr>
+        <w:t>Write a report that includes the following:</w:t>
+      </w:r>
+    </w:p>
+    <w:p>
+      <w:pPr>
+        <w:rPr>
+          <w:i/>
+          <w:iCs/>
+        </w:rPr>
+      </w:pPr>
+      <w:r>
+        <w:rPr>
+          <w:i/>
+          <w:iCs/>
+        </w:rPr>
+        <w:t>a: Plot the x vs y coordinates of the first two runs on one graph.</w:t>
+      </w:r>
+    </w:p>
+    <w:p>
+      <w:pPr>
+        <w:rPr>
+          <w:i/>
+          <w:iCs/>
+        </w:rPr>
+      </w:pPr>
+      <w:r>
+        <w:rPr>
           <w:noProof/>
         </w:rPr>
         <w:drawing>
-          <wp:inline distT="0" distB="0" distL="0" distR="0" wp14:anchorId="603A5896" wp14:editId="64A1F88B">
-            <wp:extent cx="5943600" cy="3270885"/>
-            <wp:effectExtent l="0" t="0" r="0" b="5715"/>
-            <wp:docPr id="149831586" name="Picture 1" descr="A graph of a function&#10;&#10;Description automatically generated with medium confidence"/>
+          <wp:inline distT="0" distB="0" distL="0" distR="0" wp14:anchorId="2CF231CD" wp14:editId="1609F1DC">
+            <wp:extent cx="4063365" cy="3012440"/>
+            <wp:effectExtent l="0" t="0" r="0" b="0"/>
+            <wp:docPr id="199457959" name="Picture 1" descr="A graph of a function&#10;&#10;Description automatically generated"/>
             <wp:cNvGraphicFramePr>
               <a:graphicFrameLocks xmlns:a="http://schemas.openxmlformats.org/drawingml/2006/main" noChangeAspect="1"/>
             </wp:cNvGraphicFramePr>
@@ -67,23 +71,36 @@
               <a:graphicData uri="http://schemas.openxmlformats.org/drawingml/2006/picture">
                 <pic:pic xmlns:pic="http://schemas.openxmlformats.org/drawingml/2006/picture">
                   <pic:nvPicPr>
-                    <pic:cNvPr id="149831586" name="Picture 1" descr="A graph of a function&#10;&#10;Description automatically generated with medium confidence"/>
-                    <pic:cNvPicPr/>
+                    <pic:cNvPr id="199457959" name="Picture 1" descr="A graph of a function&#10;&#10;Description automatically generated"/>
+                    <pic:cNvPicPr>
+                      <a:picLocks noChangeAspect="1" noChangeArrowheads="1"/>
+                    </pic:cNvPicPr>
                   </pic:nvPicPr>
                   <pic:blipFill>
-                    <a:blip r:embed="rId4"/>
+                    <a:blip r:embed="rId4">
+                      <a:extLst>
+                        <a:ext uri="{28A0092B-C50C-407E-A947-70E740481C1C}">
+                          <a14:useLocalDpi xmlns:a14="http://schemas.microsoft.com/office/drawing/2010/main" val="0"/>
+                        </a:ext>
+                      </a:extLst>
+                    </a:blip>
+                    <a:srcRect/>
                     <a:stretch>
                       <a:fillRect/>
                     </a:stretch>
                   </pic:blipFill>
-                  <pic:spPr>
+                  <pic:spPr bwMode="auto">
                     <a:xfrm>
                       <a:off x="0" y="0"/>
-                      <a:ext cx="5943600" cy="3270885"/>
+                      <a:ext cx="4063365" cy="3012440"/>
                     </a:xfrm>
                     <a:prstGeom prst="rect">
                       <a:avLst/>
                     </a:prstGeom>
+                    <a:noFill/>
+                    <a:ln>
+                      <a:noFill/>
+                    </a:ln>
                   </pic:spPr>
                 </pic:pic>
               </a:graphicData>
@@ -101,52 +118,28 @@
       </w:pPr>
       <w:r>
         <w:rPr>
-          <w:b/>
-          <w:bCs/>
-          <w:i/>
-          <w:iCs/>
-        </w:rPr>
-        <w:t xml:space="preserve">Extra Credit: </w:t>
-      </w:r>
-      <w:r>
-        <w:rPr>
-          <w:i/>
-          <w:iCs/>
-        </w:rPr>
-        <w:t xml:space="preserve">Implement Backward Euler’s Method and reproduce the plot again with this </w:t>
-      </w:r>
-      <w:proofErr w:type="gramStart"/>
-      <w:r>
-        <w:rPr>
-          <w:i/>
-          <w:iCs/>
-        </w:rPr>
-        <w:t>output</w:t>
-      </w:r>
-      <w:proofErr w:type="gramEnd"/>
-    </w:p>
-    <w:p>
-      <w:pPr>
-        <w:rPr>
-          <w:b/>
-          <w:bCs/>
-          <w:i/>
-          <w:iCs/>
-        </w:rPr>
-      </w:pPr>
-      <w:r>
-        <w:rPr>
-          <w:b/>
-          <w:bCs/>
-          <w:i/>
-          <w:iCs/>
+          <w:i/>
+          <w:iCs/>
+        </w:rPr>
+        <w:t>b: Plot the x vs y coordinates of the second two runs on one graph.</w:t>
+      </w:r>
+    </w:p>
+    <w:p>
+      <w:pPr>
+        <w:rPr>
+          <w:i/>
+          <w:iCs/>
+        </w:rPr>
+      </w:pPr>
+      <w:r>
+        <w:rPr>
           <w:noProof/>
         </w:rPr>
         <w:drawing>
-          <wp:inline distT="0" distB="0" distL="0" distR="0" wp14:anchorId="4C139518" wp14:editId="3C5AB9DB">
-            <wp:extent cx="5943600" cy="3270885"/>
-            <wp:effectExtent l="0" t="0" r="0" b="5715"/>
-            <wp:docPr id="53938120" name="Picture 1" descr="A graph of colored lines&#10;&#10;Description automatically generated"/>
+          <wp:inline distT="0" distB="0" distL="0" distR="0" wp14:anchorId="1E9BC1C5" wp14:editId="6DD5353D">
+            <wp:extent cx="4063365" cy="3012440"/>
+            <wp:effectExtent l="0" t="0" r="0" b="0"/>
+            <wp:docPr id="938756812" name="Picture 2" descr="A graph of an oval with numbers and lines&#10;&#10;Description automatically generated"/>
             <wp:cNvGraphicFramePr>
               <a:graphicFrameLocks xmlns:a="http://schemas.openxmlformats.org/drawingml/2006/main" noChangeAspect="1"/>
             </wp:cNvGraphicFramePr>
@@ -154,23 +147,36 @@
               <a:graphicData uri="http://schemas.openxmlformats.org/drawingml/2006/picture">
                 <pic:pic xmlns:pic="http://schemas.openxmlformats.org/drawingml/2006/picture">
                   <pic:nvPicPr>
-                    <pic:cNvPr id="53938120" name="Picture 1" descr="A graph of colored lines&#10;&#10;Description automatically generated"/>
-                    <pic:cNvPicPr/>
+                    <pic:cNvPr id="938756812" name="Picture 2" descr="A graph of an oval with numbers and lines&#10;&#10;Description automatically generated"/>
+                    <pic:cNvPicPr>
+                      <a:picLocks noChangeAspect="1" noChangeArrowheads="1"/>
+                    </pic:cNvPicPr>
                   </pic:nvPicPr>
                   <pic:blipFill>
-                    <a:blip r:embed="rId5"/>
+                    <a:blip r:embed="rId5">
+                      <a:extLst>
+                        <a:ext uri="{28A0092B-C50C-407E-A947-70E740481C1C}">
+                          <a14:useLocalDpi xmlns:a14="http://schemas.microsoft.com/office/drawing/2010/main" val="0"/>
+                        </a:ext>
+                      </a:extLst>
+                    </a:blip>
+                    <a:srcRect/>
                     <a:stretch>
                       <a:fillRect/>
                     </a:stretch>
                   </pic:blipFill>
-                  <pic:spPr>
+                  <pic:spPr bwMode="auto">
                     <a:xfrm>
                       <a:off x="0" y="0"/>
-                      <a:ext cx="5943600" cy="3270885"/>
+                      <a:ext cx="4063365" cy="3012440"/>
                     </a:xfrm>
                     <a:prstGeom prst="rect">
                       <a:avLst/>
                     </a:prstGeom>
+                    <a:noFill/>
+                    <a:ln>
+                      <a:noFill/>
+                    </a:ln>
                   </pic:spPr>
                 </pic:pic>
               </a:graphicData>
@@ -178,6 +184,574 @@
           </wp:inline>
         </w:drawing>
       </w:r>
+    </w:p>
+    <w:p>
+      <w:pPr>
+        <w:rPr>
+          <w:i/>
+          <w:iCs/>
+        </w:rPr>
+      </w:pPr>
+      <w:r>
+        <w:rPr>
+          <w:i/>
+          <w:iCs/>
+        </w:rPr>
+        <w:t>c: Plot PE, KE, and Total energy as functions of time for the third run only</w:t>
+      </w:r>
+    </w:p>
+    <w:p>
+      <w:pPr>
+        <w:rPr>
+          <w:i/>
+          <w:iCs/>
+        </w:rPr>
+      </w:pPr>
+      <w:r>
+        <w:rPr>
+          <w:i/>
+          <w:iCs/>
+        </w:rPr>
+        <w:t>on one graph.</w:t>
+      </w:r>
+    </w:p>
+    <w:p>
+      <w:pPr>
+        <w:rPr>
+          <w:i/>
+          <w:iCs/>
+        </w:rPr>
+      </w:pPr>
+      <w:r>
+        <w:rPr>
+          <w:noProof/>
+        </w:rPr>
+        <w:lastRenderedPageBreak/>
+        <w:drawing>
+          <wp:inline distT="0" distB="0" distL="0" distR="0" wp14:anchorId="03533F41" wp14:editId="2004C939">
+            <wp:extent cx="4063365" cy="3012440"/>
+            <wp:effectExtent l="0" t="0" r="0" b="0"/>
+            <wp:docPr id="1019602726" name="Picture 3" descr="A graph of a graph of energy&#10;&#10;Description automatically generated with medium confidence"/>
+            <wp:cNvGraphicFramePr>
+              <a:graphicFrameLocks xmlns:a="http://schemas.openxmlformats.org/drawingml/2006/main" noChangeAspect="1"/>
+            </wp:cNvGraphicFramePr>
+            <a:graphic xmlns:a="http://schemas.openxmlformats.org/drawingml/2006/main">
+              <a:graphicData uri="http://schemas.openxmlformats.org/drawingml/2006/picture">
+                <pic:pic xmlns:pic="http://schemas.openxmlformats.org/drawingml/2006/picture">
+                  <pic:nvPicPr>
+                    <pic:cNvPr id="1019602726" name="Picture 3" descr="A graph of a graph of energy&#10;&#10;Description automatically generated with medium confidence"/>
+                    <pic:cNvPicPr>
+                      <a:picLocks noChangeAspect="1" noChangeArrowheads="1"/>
+                    </pic:cNvPicPr>
+                  </pic:nvPicPr>
+                  <pic:blipFill>
+                    <a:blip r:embed="rId6">
+                      <a:extLst>
+                        <a:ext uri="{28A0092B-C50C-407E-A947-70E740481C1C}">
+                          <a14:useLocalDpi xmlns:a14="http://schemas.microsoft.com/office/drawing/2010/main" val="0"/>
+                        </a:ext>
+                      </a:extLst>
+                    </a:blip>
+                    <a:srcRect/>
+                    <a:stretch>
+                      <a:fillRect/>
+                    </a:stretch>
+                  </pic:blipFill>
+                  <pic:spPr bwMode="auto">
+                    <a:xfrm>
+                      <a:off x="0" y="0"/>
+                      <a:ext cx="4063365" cy="3012440"/>
+                    </a:xfrm>
+                    <a:prstGeom prst="rect">
+                      <a:avLst/>
+                    </a:prstGeom>
+                    <a:noFill/>
+                    <a:ln>
+                      <a:noFill/>
+                    </a:ln>
+                  </pic:spPr>
+                </pic:pic>
+              </a:graphicData>
+            </a:graphic>
+          </wp:inline>
+        </w:drawing>
+      </w:r>
+    </w:p>
+    <w:p>
+      <w:pPr>
+        <w:rPr>
+          <w:i/>
+          <w:iCs/>
+        </w:rPr>
+      </w:pPr>
+      <w:r>
+        <w:rPr>
+          <w:i/>
+          <w:iCs/>
+        </w:rPr>
+        <w:t xml:space="preserve">d: The total Energy looks flat, Plot it by itself third run only on one </w:t>
+      </w:r>
+      <w:proofErr w:type="gramStart"/>
+      <w:r>
+        <w:rPr>
+          <w:i/>
+          <w:iCs/>
+        </w:rPr>
+        <w:t>graph</w:t>
+      </w:r>
+      <w:proofErr w:type="gramEnd"/>
+    </w:p>
+    <w:p>
+      <w:pPr>
+        <w:rPr>
+          <w:i/>
+          <w:iCs/>
+        </w:rPr>
+      </w:pPr>
+      <w:r>
+        <w:rPr>
+          <w:i/>
+          <w:iCs/>
+        </w:rPr>
+        <w:t xml:space="preserve">adjusting the </w:t>
+      </w:r>
+      <w:proofErr w:type="spellStart"/>
+      <w:r>
+        <w:rPr>
+          <w:i/>
+          <w:iCs/>
+        </w:rPr>
+        <w:t>yrange</w:t>
+      </w:r>
+      <w:proofErr w:type="spellEnd"/>
+      <w:r>
+        <w:rPr>
+          <w:i/>
+          <w:iCs/>
+        </w:rPr>
+        <w:t xml:space="preserve"> (make it </w:t>
+      </w:r>
+      <w:proofErr w:type="gramStart"/>
+      <w:r>
+        <w:rPr>
+          <w:i/>
+          <w:iCs/>
+        </w:rPr>
+        <w:t>really small</w:t>
+      </w:r>
+      <w:proofErr w:type="gramEnd"/>
+      <w:r>
+        <w:rPr>
+          <w:i/>
+          <w:iCs/>
+        </w:rPr>
+        <w:t>) of the plot so you can see the steps in it.</w:t>
+      </w:r>
+    </w:p>
+    <w:p>
+      <w:pPr>
+        <w:rPr>
+          <w:i/>
+          <w:iCs/>
+        </w:rPr>
+      </w:pPr>
+      <w:r>
+        <w:rPr>
+          <w:noProof/>
+        </w:rPr>
+        <w:drawing>
+          <wp:inline distT="0" distB="0" distL="0" distR="0" wp14:anchorId="4B2B4253" wp14:editId="74FE965F">
+            <wp:extent cx="4063365" cy="3012440"/>
+            <wp:effectExtent l="0" t="0" r="0" b="0"/>
+            <wp:docPr id="703180468" name="Picture 4" descr="A graph with purple line&#10;&#10;Description automatically generated"/>
+            <wp:cNvGraphicFramePr>
+              <a:graphicFrameLocks xmlns:a="http://schemas.openxmlformats.org/drawingml/2006/main" noChangeAspect="1"/>
+            </wp:cNvGraphicFramePr>
+            <a:graphic xmlns:a="http://schemas.openxmlformats.org/drawingml/2006/main">
+              <a:graphicData uri="http://schemas.openxmlformats.org/drawingml/2006/picture">
+                <pic:pic xmlns:pic="http://schemas.openxmlformats.org/drawingml/2006/picture">
+                  <pic:nvPicPr>
+                    <pic:cNvPr id="703180468" name="Picture 4" descr="A graph with purple line&#10;&#10;Description automatically generated"/>
+                    <pic:cNvPicPr>
+                      <a:picLocks noChangeAspect="1" noChangeArrowheads="1"/>
+                    </pic:cNvPicPr>
+                  </pic:nvPicPr>
+                  <pic:blipFill>
+                    <a:blip r:embed="rId7">
+                      <a:extLst>
+                        <a:ext uri="{28A0092B-C50C-407E-A947-70E740481C1C}">
+                          <a14:useLocalDpi xmlns:a14="http://schemas.microsoft.com/office/drawing/2010/main" val="0"/>
+                        </a:ext>
+                      </a:extLst>
+                    </a:blip>
+                    <a:srcRect/>
+                    <a:stretch>
+                      <a:fillRect/>
+                    </a:stretch>
+                  </pic:blipFill>
+                  <pic:spPr bwMode="auto">
+                    <a:xfrm>
+                      <a:off x="0" y="0"/>
+                      <a:ext cx="4063365" cy="3012440"/>
+                    </a:xfrm>
+                    <a:prstGeom prst="rect">
+                      <a:avLst/>
+                    </a:prstGeom>
+                    <a:noFill/>
+                    <a:ln>
+                      <a:noFill/>
+                    </a:ln>
+                  </pic:spPr>
+                </pic:pic>
+              </a:graphicData>
+            </a:graphic>
+          </wp:inline>
+        </w:drawing>
+      </w:r>
+    </w:p>
+    <w:p>
+      <w:pPr>
+        <w:rPr>
+          <w:i/>
+          <w:iCs/>
+        </w:rPr>
+      </w:pPr>
+      <w:r>
+        <w:rPr>
+          <w:i/>
+          <w:iCs/>
+        </w:rPr>
+        <w:t>e: Answer the following questions:</w:t>
+      </w:r>
+    </w:p>
+    <w:p>
+      <w:pPr>
+        <w:rPr>
+          <w:i/>
+          <w:iCs/>
+        </w:rPr>
+      </w:pPr>
+      <w:r>
+        <w:rPr>
+          <w:i/>
+          <w:iCs/>
+        </w:rPr>
+        <w:t>Could you guess that you would get a bound orbit just from the initial data and</w:t>
+      </w:r>
+    </w:p>
+    <w:p>
+      <w:pPr>
+        <w:rPr>
+          <w:i/>
+          <w:iCs/>
+        </w:rPr>
+      </w:pPr>
+      <w:r>
+        <w:rPr>
+          <w:i/>
+          <w:iCs/>
+        </w:rPr>
+        <w:t>why?</w:t>
+      </w:r>
+    </w:p>
+    <w:p>
+      <w:r>
+        <w:t xml:space="preserve">Yes. </w:t>
+      </w:r>
+      <w:r>
+        <w:t xml:space="preserve">The initial velocity is small enough that the planet will not escape. </w:t>
+      </w:r>
+    </w:p>
+    <w:p>
+      <w:pPr>
+        <w:rPr>
+          <w:i/>
+          <w:iCs/>
+        </w:rPr>
+      </w:pPr>
+      <w:r>
+        <w:rPr>
+          <w:i/>
+          <w:iCs/>
+        </w:rPr>
+        <w:t>Describe the relationship between KE and PE from the graphs. Why is this?</w:t>
+      </w:r>
+    </w:p>
+    <w:p>
+      <w:r>
+        <w:lastRenderedPageBreak/>
+        <w:t xml:space="preserve">They are inversely proportional to each other, as one goes up the other goes down. This is because total energy is conserved and because Potential Energy is converted into Kinetic Energy and vice versa. </w:t>
+      </w:r>
+    </w:p>
+    <w:p/>
+    <w:p>
+      <w:pPr>
+        <w:rPr>
+          <w:i/>
+          <w:iCs/>
+        </w:rPr>
+      </w:pPr>
+      <w:r>
+        <w:rPr>
+          <w:b/>
+          <w:bCs/>
+          <w:i/>
+          <w:iCs/>
+        </w:rPr>
+        <w:t xml:space="preserve">Extra Credit: </w:t>
+      </w:r>
+      <w:r>
+        <w:rPr>
+          <w:i/>
+          <w:iCs/>
+        </w:rPr>
+        <w:t xml:space="preserve">Implement Runge </w:t>
+      </w:r>
+      <w:proofErr w:type="spellStart"/>
+      <w:r>
+        <w:rPr>
+          <w:i/>
+          <w:iCs/>
+        </w:rPr>
+        <w:t>Kutta</w:t>
+      </w:r>
+      <w:proofErr w:type="spellEnd"/>
+      <w:r>
+        <w:rPr>
+          <w:i/>
+          <w:iCs/>
+        </w:rPr>
+        <w:t>. This only involves changing</w:t>
+      </w:r>
+      <w:r>
+        <w:rPr>
+          <w:i/>
+          <w:iCs/>
+        </w:rPr>
+        <w:t xml:space="preserve"> </w:t>
+      </w:r>
+      <w:r>
+        <w:rPr>
+          <w:i/>
+          <w:iCs/>
+        </w:rPr>
+        <w:t>the Euler step in the do loop. The rest of the program remains the same. However,</w:t>
+      </w:r>
+      <w:r>
+        <w:rPr>
+          <w:i/>
+          <w:iCs/>
+        </w:rPr>
+        <w:t xml:space="preserve"> </w:t>
+      </w:r>
+      <w:r>
+        <w:rPr>
+          <w:i/>
+          <w:iCs/>
+        </w:rPr>
+        <w:t xml:space="preserve">there are 4 elements we keep track of: x, y, Vx, and </w:t>
+      </w:r>
+      <w:proofErr w:type="spellStart"/>
+      <w:r>
+        <w:rPr>
+          <w:i/>
+          <w:iCs/>
+        </w:rPr>
+        <w:t>Vy</w:t>
+      </w:r>
+      <w:proofErr w:type="spellEnd"/>
+      <w:r>
+        <w:rPr>
+          <w:i/>
+          <w:iCs/>
+        </w:rPr>
+        <w:t xml:space="preserve">. </w:t>
+      </w:r>
+      <w:proofErr w:type="gramStart"/>
+      <w:r>
+        <w:rPr>
+          <w:i/>
+          <w:iCs/>
+        </w:rPr>
+        <w:t>So</w:t>
+      </w:r>
+      <w:proofErr w:type="gramEnd"/>
+      <w:r>
+        <w:rPr>
+          <w:i/>
+          <w:iCs/>
+        </w:rPr>
+        <w:t xml:space="preserve"> there are k values for</w:t>
+      </w:r>
+      <w:r>
+        <w:rPr>
+          <w:i/>
+          <w:iCs/>
+        </w:rPr>
+        <w:t xml:space="preserve"> </w:t>
+      </w:r>
+      <w:r>
+        <w:rPr>
+          <w:i/>
+          <w:iCs/>
+        </w:rPr>
+        <w:t>each. The easiest way to do this is with mini arrays for each. k1, k2, k3, and k4 will</w:t>
+      </w:r>
+      <w:r>
+        <w:rPr>
+          <w:i/>
+          <w:iCs/>
+        </w:rPr>
+        <w:t xml:space="preserve"> </w:t>
+      </w:r>
+      <w:r>
+        <w:rPr>
+          <w:i/>
+          <w:iCs/>
+        </w:rPr>
+        <w:t>be arrays of length 4.</w:t>
+      </w:r>
+      <w:r>
+        <w:rPr>
+          <w:i/>
+          <w:iCs/>
+        </w:rPr>
+        <w:t xml:space="preserve"> </w:t>
+      </w:r>
+      <w:r>
+        <w:rPr>
+          <w:i/>
+          <w:iCs/>
+        </w:rPr>
+        <w:t xml:space="preserve">Run the 3rd case with this. </w:t>
+      </w:r>
+    </w:p>
+    <w:p>
+      <w:pPr>
+        <w:rPr>
+          <w:i/>
+          <w:iCs/>
+        </w:rPr>
+      </w:pPr>
+      <w:r>
+        <w:rPr>
+          <w:i/>
+          <w:iCs/>
+        </w:rPr>
+        <w:t>Plot the x vs y for this</w:t>
+      </w:r>
+      <w:r>
+        <w:rPr>
+          <w:i/>
+          <w:iCs/>
+        </w:rPr>
+        <w:t>:</w:t>
+      </w:r>
+    </w:p>
+    <w:p>
+      <w:pPr>
+        <w:rPr>
+          <w:i/>
+          <w:iCs/>
+        </w:rPr>
+      </w:pPr>
+      <w:r>
+        <w:rPr>
+          <w:i/>
+          <w:iCs/>
+        </w:rPr>
+        <w:t>P</w:t>
+      </w:r>
+      <w:r>
+        <w:rPr>
+          <w:i/>
+          <w:iCs/>
+        </w:rPr>
+        <w:t>lot the total energy</w:t>
+      </w:r>
+      <w:r>
+        <w:rPr>
+          <w:i/>
+          <w:iCs/>
+        </w:rPr>
+        <w:t xml:space="preserve"> </w:t>
+      </w:r>
+      <w:r>
+        <w:rPr>
+          <w:i/>
+          <w:iCs/>
+        </w:rPr>
+        <w:t>vs time for this case on top of the total energy vs time for the Forward Euler case</w:t>
+      </w:r>
+      <w:r>
+        <w:rPr>
+          <w:i/>
+          <w:iCs/>
+        </w:rPr>
+        <w:t>:</w:t>
+      </w:r>
+    </w:p>
+    <w:p>
+      <w:pPr>
+        <w:rPr>
+          <w:i/>
+          <w:iCs/>
+        </w:rPr>
+      </w:pPr>
+      <w:r>
+        <w:rPr>
+          <w:i/>
+          <w:iCs/>
+        </w:rPr>
+        <w:t xml:space="preserve">Compare Total Energy change and how ’good’ the orbits </w:t>
+      </w:r>
+      <w:proofErr w:type="gramStart"/>
+      <w:r>
+        <w:rPr>
+          <w:i/>
+          <w:iCs/>
+        </w:rPr>
+        <w:t>looks</w:t>
+      </w:r>
+      <w:proofErr w:type="gramEnd"/>
+      <w:r>
+        <w:rPr>
+          <w:i/>
+          <w:iCs/>
+        </w:rPr>
+        <w:t xml:space="preserve"> compared with the</w:t>
+      </w:r>
+      <w:r>
+        <w:rPr>
+          <w:i/>
+          <w:iCs/>
+        </w:rPr>
+        <w:t xml:space="preserve"> </w:t>
+      </w:r>
+      <w:r>
+        <w:rPr>
+          <w:i/>
+          <w:iCs/>
+        </w:rPr>
+        <w:t>same case with Forward Euler method</w:t>
+      </w:r>
+      <w:r>
+        <w:rPr>
+          <w:i/>
+          <w:iCs/>
+        </w:rPr>
+        <w:t>:</w:t>
+      </w:r>
+    </w:p>
+    <w:p>
+      <w:pPr>
+        <w:rPr>
+          <w:b/>
+          <w:bCs/>
+          <w:i/>
+          <w:iCs/>
+        </w:rPr>
+      </w:pPr>
     </w:p>
     <w:sectPr>
       <w:pgSz w:w="12240" w:h="15840"/>

</xml_diff>

<commit_message>
Done with assigments for the semester!
</commit_message>
<xml_diff>
--- a/Week122ndOdeSimulationEnergy/HW12/CDS251HW12Report.docx
+++ b/Week122ndOdeSimulationEnergy/HW12/CDS251HW12Report.docx
@@ -289,17 +289,8 @@
           <w:i/>
           <w:iCs/>
         </w:rPr>
-        <w:t xml:space="preserve">d: The total Energy looks flat, Plot it by itself third run only on one </w:t>
-      </w:r>
-      <w:proofErr w:type="gramStart"/>
-      <w:r>
-        <w:rPr>
-          <w:i/>
-          <w:iCs/>
-        </w:rPr>
-        <w:t>graph</w:t>
-      </w:r>
-      <w:proofErr w:type="gramEnd"/>
+        <w:t>d: The total Energy looks flat, Plot it by itself third run only on one graph</w:t>
+      </w:r>
     </w:p>
     <w:p>
       <w:pPr>
@@ -329,23 +320,7 @@
           <w:i/>
           <w:iCs/>
         </w:rPr>
-        <w:t xml:space="preserve"> (make it </w:t>
-      </w:r>
-      <w:proofErr w:type="gramStart"/>
-      <w:r>
-        <w:rPr>
-          <w:i/>
-          <w:iCs/>
-        </w:rPr>
-        <w:t>really small</w:t>
-      </w:r>
-      <w:proofErr w:type="gramEnd"/>
-      <w:r>
-        <w:rPr>
-          <w:i/>
-          <w:iCs/>
-        </w:rPr>
-        <w:t>) of the plot so you can see the steps in it.</w:t>
+        <w:t xml:space="preserve"> (make it really small) of the plot so you can see the steps in it.</w:t>
       </w:r>
     </w:p>
     <w:p>
@@ -565,23 +540,7 @@
           <w:i/>
           <w:iCs/>
         </w:rPr>
-        <w:t xml:space="preserve">. </w:t>
-      </w:r>
-      <w:proofErr w:type="gramStart"/>
-      <w:r>
-        <w:rPr>
-          <w:i/>
-          <w:iCs/>
-        </w:rPr>
-        <w:t>So</w:t>
-      </w:r>
-      <w:proofErr w:type="gramEnd"/>
-      <w:r>
-        <w:rPr>
-          <w:i/>
-          <w:iCs/>
-        </w:rPr>
-        <w:t xml:space="preserve"> there are k values for</w:t>
+        <w:t>. So there are k values for</w:t>
       </w:r>
       <w:r>
         <w:rPr>
@@ -660,6 +619,55 @@
           <w:i/>
           <w:iCs/>
         </w:rPr>
+        <w:drawing>
+          <wp:inline distT="0" distB="0" distL="0" distR="0" wp14:anchorId="12030BA8" wp14:editId="2C41F54F">
+            <wp:extent cx="5943600" cy="4439285"/>
+            <wp:effectExtent l="0" t="0" r="0" b="0"/>
+            <wp:docPr id="606539422" name="Picture 1" descr="A graph with a purple circle&#10;&#10;Description automatically generated"/>
+            <wp:cNvGraphicFramePr>
+              <a:graphicFrameLocks xmlns:a="http://schemas.openxmlformats.org/drawingml/2006/main" noChangeAspect="1"/>
+            </wp:cNvGraphicFramePr>
+            <a:graphic xmlns:a="http://schemas.openxmlformats.org/drawingml/2006/main">
+              <a:graphicData uri="http://schemas.openxmlformats.org/drawingml/2006/picture">
+                <pic:pic xmlns:pic="http://schemas.openxmlformats.org/drawingml/2006/picture">
+                  <pic:nvPicPr>
+                    <pic:cNvPr id="606539422" name="Picture 1" descr="A graph with a purple circle&#10;&#10;Description automatically generated"/>
+                    <pic:cNvPicPr/>
+                  </pic:nvPicPr>
+                  <pic:blipFill>
+                    <a:blip r:embed="rId8"/>
+                    <a:stretch>
+                      <a:fillRect/>
+                    </a:stretch>
+                  </pic:blipFill>
+                  <pic:spPr>
+                    <a:xfrm>
+                      <a:off x="0" y="0"/>
+                      <a:ext cx="5943600" cy="4439285"/>
+                    </a:xfrm>
+                    <a:prstGeom prst="rect">
+                      <a:avLst/>
+                    </a:prstGeom>
+                  </pic:spPr>
+                </pic:pic>
+              </a:graphicData>
+            </a:graphic>
+          </wp:inline>
+        </w:drawing>
+      </w:r>
+    </w:p>
+    <w:p>
+      <w:pPr>
+        <w:rPr>
+          <w:i/>
+          <w:iCs/>
+        </w:rPr>
+      </w:pPr>
+      <w:r>
+        <w:rPr>
+          <w:i/>
+          <w:iCs/>
+        </w:rPr>
         <w:t>P</w:t>
       </w:r>
       <w:r>
@@ -703,23 +711,57 @@
           <w:i/>
           <w:iCs/>
         </w:rPr>
-        <w:t xml:space="preserve">Compare Total Energy change and how ’good’ the orbits </w:t>
-      </w:r>
-      <w:proofErr w:type="gramStart"/>
-      <w:r>
-        <w:rPr>
-          <w:i/>
-          <w:iCs/>
-        </w:rPr>
-        <w:t>looks</w:t>
-      </w:r>
-      <w:proofErr w:type="gramEnd"/>
-      <w:r>
-        <w:rPr>
-          <w:i/>
-          <w:iCs/>
-        </w:rPr>
-        <w:t xml:space="preserve"> compared with the</w:t>
+        <w:lastRenderedPageBreak/>
+        <w:drawing>
+          <wp:inline distT="0" distB="0" distL="0" distR="0" wp14:anchorId="7D8F0326" wp14:editId="2A5B12A0">
+            <wp:extent cx="5943600" cy="4439285"/>
+            <wp:effectExtent l="0" t="0" r="0" b="0"/>
+            <wp:docPr id="177293608" name="Picture 1" descr="A graph with lines and numbers&#10;&#10;Description automatically generated"/>
+            <wp:cNvGraphicFramePr>
+              <a:graphicFrameLocks xmlns:a="http://schemas.openxmlformats.org/drawingml/2006/main" noChangeAspect="1"/>
+            </wp:cNvGraphicFramePr>
+            <a:graphic xmlns:a="http://schemas.openxmlformats.org/drawingml/2006/main">
+              <a:graphicData uri="http://schemas.openxmlformats.org/drawingml/2006/picture">
+                <pic:pic xmlns:pic="http://schemas.openxmlformats.org/drawingml/2006/picture">
+                  <pic:nvPicPr>
+                    <pic:cNvPr id="177293608" name="Picture 1" descr="A graph with lines and numbers&#10;&#10;Description automatically generated"/>
+                    <pic:cNvPicPr/>
+                  </pic:nvPicPr>
+                  <pic:blipFill>
+                    <a:blip r:embed="rId9"/>
+                    <a:stretch>
+                      <a:fillRect/>
+                    </a:stretch>
+                  </pic:blipFill>
+                  <pic:spPr>
+                    <a:xfrm>
+                      <a:off x="0" y="0"/>
+                      <a:ext cx="5943600" cy="4439285"/>
+                    </a:xfrm>
+                    <a:prstGeom prst="rect">
+                      <a:avLst/>
+                    </a:prstGeom>
+                  </pic:spPr>
+                </pic:pic>
+              </a:graphicData>
+            </a:graphic>
+          </wp:inline>
+        </w:drawing>
+      </w:r>
+    </w:p>
+    <w:p>
+      <w:pPr>
+        <w:rPr>
+          <w:i/>
+          <w:iCs/>
+        </w:rPr>
+      </w:pPr>
+      <w:r>
+        <w:rPr>
+          <w:i/>
+          <w:iCs/>
+        </w:rPr>
+        <w:t>Compare Total Energy change and how ’good’ the orbits looks compared with the</w:t>
       </w:r>
       <w:r>
         <w:rPr>
@@ -744,14 +786,25 @@
       </w:r>
     </w:p>
     <w:p>
-      <w:pPr>
-        <w:rPr>
-          <w:b/>
-          <w:bCs/>
-          <w:i/>
-          <w:iCs/>
-        </w:rPr>
-      </w:pPr>
+      <w:r>
+        <w:t xml:space="preserve">Runge </w:t>
+      </w:r>
+      <w:proofErr w:type="spellStart"/>
+      <w:r>
+        <w:t>Kutta</w:t>
+      </w:r>
+      <w:proofErr w:type="spellEnd"/>
+      <w:r>
+        <w:t xml:space="preserve"> has no perceivable change at this scale, compared to forward </w:t>
+      </w:r>
+      <w:proofErr w:type="spellStart"/>
+      <w:r>
+        <w:t>euler</w:t>
+      </w:r>
+      <w:proofErr w:type="spellEnd"/>
+      <w:r>
+        <w:t xml:space="preserve"> steadily stepping upwards. In addition, the orbits do not seem to spiral out of control, because energy is properly being conserved. </w:t>
+      </w:r>
     </w:p>
     <w:sectPr>
       <w:pgSz w:w="12240" w:h="15840"/>

</xml_diff>